<commit_message>
Added the intial missing step
</commit_message>
<xml_diff>
--- a/Guiding_Documents/1_The_DNIF_Installation_Guide.docx
+++ b/Guiding_Documents/1_The_DNIF_Installation_Guide.docx
@@ -65,6 +65,8 @@
       <w:pPr>
         <w:pStyle w:val="TOCHeading"/>
       </w:pPr>
+      <w:bookmarkStart w:id="0" w:name="_GoBack"/>
+      <w:bookmarkEnd w:id="0"/>
     </w:p>
     <w:p>
       <w:pPr>
@@ -122,7 +124,7 @@
           <w:r>
             <w:fldChar w:fldCharType="separate"/>
           </w:r>
-          <w:hyperlink w:anchor="_Toc513329356" w:history="1">
+          <w:hyperlink w:anchor="_Toc514694155" w:history="1">
             <w:r>
               <w:rPr>
                 <w:rStyle w:val="Hyperlink"/>
@@ -149,7 +151,7 @@
                 <w:noProof/>
                 <w:webHidden/>
               </w:rPr>
-              <w:instrText xml:space="preserve"> PAGEREF _Toc513329356 \h </w:instrText>
+              <w:instrText xml:space="preserve"> PAGEREF _Toc514694155 \h </w:instrText>
             </w:r>
             <w:r>
               <w:rPr>
@@ -192,7 +194,7 @@
               <w:noProof/>
             </w:rPr>
           </w:pPr>
-          <w:hyperlink w:anchor="_Toc513329357" w:history="1">
+          <w:hyperlink w:anchor="_Toc514694156" w:history="1">
             <w:r>
               <w:rPr>
                 <w:rStyle w:val="Hyperlink"/>
@@ -212,7 +214,7 @@
                 <w:rStyle w:val="Hyperlink"/>
                 <w:noProof/>
               </w:rPr>
-              <w:t>VirtualBox – Ubuntu installation</w:t>
+              <w:t>Sign-Up and Pre-requisites</w:t>
             </w:r>
             <w:r>
               <w:rPr>
@@ -233,7 +235,7 @@
                 <w:noProof/>
                 <w:webHidden/>
               </w:rPr>
-              <w:instrText xml:space="preserve"> PAGEREF _Toc513329357 \h </w:instrText>
+              <w:instrText xml:space="preserve"> PAGEREF _Toc514694156 \h </w:instrText>
             </w:r>
             <w:r>
               <w:rPr>
@@ -276,7 +278,7 @@
               <w:noProof/>
             </w:rPr>
           </w:pPr>
-          <w:hyperlink w:anchor="_Toc513329358" w:history="1">
+          <w:hyperlink w:anchor="_Toc514694157" w:history="1">
             <w:r>
               <w:rPr>
                 <w:rStyle w:val="Hyperlink"/>
@@ -296,7 +298,7 @@
                 <w:rStyle w:val="Hyperlink"/>
                 <w:noProof/>
               </w:rPr>
-              <w:t>Docker Installation on Ubuntu</w:t>
+              <w:t>VirtualBox – Ubuntu installation</w:t>
             </w:r>
             <w:r>
               <w:rPr>
@@ -317,7 +319,7 @@
                 <w:noProof/>
                 <w:webHidden/>
               </w:rPr>
-              <w:instrText xml:space="preserve"> PAGEREF _Toc513329358 \h </w:instrText>
+              <w:instrText xml:space="preserve"> PAGEREF _Toc514694157 \h </w:instrText>
             </w:r>
             <w:r>
               <w:rPr>
@@ -337,7 +339,7 @@
                 <w:noProof/>
                 <w:webHidden/>
               </w:rPr>
-              <w:t>3</w:t>
+              <w:t>2</w:t>
             </w:r>
             <w:r>
               <w:rPr>
@@ -360,7 +362,7 @@
               <w:noProof/>
             </w:rPr>
           </w:pPr>
-          <w:hyperlink w:anchor="_Toc513329359" w:history="1">
+          <w:hyperlink w:anchor="_Toc514694158" w:history="1">
             <w:r>
               <w:rPr>
                 <w:rStyle w:val="Hyperlink"/>
@@ -380,7 +382,7 @@
                 <w:rStyle w:val="Hyperlink"/>
                 <w:noProof/>
               </w:rPr>
-              <w:t>Making your Ubuntu IP Static:</w:t>
+              <w:t>Docker Installation on Ubuntu</w:t>
             </w:r>
             <w:r>
               <w:rPr>
@@ -401,7 +403,7 @@
                 <w:noProof/>
                 <w:webHidden/>
               </w:rPr>
-              <w:instrText xml:space="preserve"> PAGEREF _Toc513329359 \h </w:instrText>
+              <w:instrText xml:space="preserve"> PAGEREF _Toc514694158 \h </w:instrText>
             </w:r>
             <w:r>
               <w:rPr>
@@ -444,7 +446,7 @@
               <w:noProof/>
             </w:rPr>
           </w:pPr>
-          <w:hyperlink w:anchor="_Toc513329360" w:history="1">
+          <w:hyperlink w:anchor="_Toc514694159" w:history="1">
             <w:r>
               <w:rPr>
                 <w:rStyle w:val="Hyperlink"/>
@@ -464,7 +466,7 @@
                 <w:rStyle w:val="Hyperlink"/>
                 <w:noProof/>
               </w:rPr>
-              <w:t>Configuration File: All in One File – Named as A10</w:t>
+              <w:t>Making your Ubuntu IP Static:</w:t>
             </w:r>
             <w:r>
               <w:rPr>
@@ -485,7 +487,7 @@
                 <w:noProof/>
                 <w:webHidden/>
               </w:rPr>
-              <w:instrText xml:space="preserve"> PAGEREF _Toc513329360 \h </w:instrText>
+              <w:instrText xml:space="preserve"> PAGEREF _Toc514694159 \h </w:instrText>
             </w:r>
             <w:r>
               <w:rPr>
@@ -528,7 +530,7 @@
               <w:noProof/>
             </w:rPr>
           </w:pPr>
-          <w:hyperlink w:anchor="_Toc513329361" w:history="1">
+          <w:hyperlink w:anchor="_Toc514694160" w:history="1">
             <w:r>
               <w:rPr>
                 <w:rStyle w:val="Hyperlink"/>
@@ -548,6 +550,90 @@
                 <w:rStyle w:val="Hyperlink"/>
                 <w:noProof/>
               </w:rPr>
+              <w:t>Configuration File: All in One File – Named as A10</w:t>
+            </w:r>
+            <w:r>
+              <w:rPr>
+                <w:noProof/>
+                <w:webHidden/>
+              </w:rPr>
+              <w:tab/>
+            </w:r>
+            <w:r>
+              <w:rPr>
+                <w:noProof/>
+                <w:webHidden/>
+              </w:rPr>
+              <w:fldChar w:fldCharType="begin"/>
+            </w:r>
+            <w:r>
+              <w:rPr>
+                <w:noProof/>
+                <w:webHidden/>
+              </w:rPr>
+              <w:instrText xml:space="preserve"> PAGEREF _Toc514694160 \h </w:instrText>
+            </w:r>
+            <w:r>
+              <w:rPr>
+                <w:noProof/>
+                <w:webHidden/>
+              </w:rPr>
+            </w:r>
+            <w:r>
+              <w:rPr>
+                <w:noProof/>
+                <w:webHidden/>
+              </w:rPr>
+              <w:fldChar w:fldCharType="separate"/>
+            </w:r>
+            <w:r>
+              <w:rPr>
+                <w:noProof/>
+                <w:webHidden/>
+              </w:rPr>
+              <w:t>4</w:t>
+            </w:r>
+            <w:r>
+              <w:rPr>
+                <w:noProof/>
+                <w:webHidden/>
+              </w:rPr>
+              <w:fldChar w:fldCharType="end"/>
+            </w:r>
+          </w:hyperlink>
+        </w:p>
+        <w:p>
+          <w:pPr>
+            <w:pStyle w:val="TOC2"/>
+            <w:tabs>
+              <w:tab w:val="left" w:pos="660"/>
+              <w:tab w:val="right" w:leader="dot" w:pos="9350"/>
+            </w:tabs>
+            <w:rPr>
+              <w:rFonts w:eastAsiaTheme="minorEastAsia"/>
+              <w:noProof/>
+            </w:rPr>
+          </w:pPr>
+          <w:hyperlink w:anchor="_Toc514694161" w:history="1">
+            <w:r>
+              <w:rPr>
+                <w:rStyle w:val="Hyperlink"/>
+                <w:noProof/>
+              </w:rPr>
+              <w:t>6.</w:t>
+            </w:r>
+            <w:r>
+              <w:rPr>
+                <w:rFonts w:eastAsiaTheme="minorEastAsia"/>
+                <w:noProof/>
+              </w:rPr>
+              <w:tab/>
+            </w:r>
+            <w:r>
+              <w:rPr>
+                <w:rStyle w:val="Hyperlink"/>
+                <w:noProof/>
+              </w:rPr>
               <w:t>Final Step: Visit the Web Console</w:t>
             </w:r>
             <w:r>
@@ -569,7 +655,7 @@
                 <w:noProof/>
                 <w:webHidden/>
               </w:rPr>
-              <w:instrText xml:space="preserve"> PAGEREF _Toc513329361 \h </w:instrText>
+              <w:instrText xml:space="preserve"> PAGEREF _Toc514694161 \h </w:instrText>
             </w:r>
             <w:r>
               <w:rPr>
@@ -611,7 +697,7 @@
               <w:noProof/>
             </w:rPr>
           </w:pPr>
-          <w:hyperlink w:anchor="_Toc513329362" w:history="1">
+          <w:hyperlink w:anchor="_Toc514694162" w:history="1">
             <w:r>
               <w:rPr>
                 <w:rStyle w:val="Hyperlink"/>
@@ -638,7 +724,7 @@
                 <w:noProof/>
                 <w:webHidden/>
               </w:rPr>
-              <w:instrText xml:space="preserve"> PAGEREF _Toc513329362 \h </w:instrText>
+              <w:instrText xml:space="preserve"> PAGEREF _Toc514694162 \h </w:instrText>
             </w:r>
             <w:r>
               <w:rPr>
@@ -658,7 +744,7 @@
                 <w:noProof/>
                 <w:webHidden/>
               </w:rPr>
-              <w:t>5</w:t>
+              <w:t>6</w:t>
             </w:r>
             <w:r>
               <w:rPr>
@@ -737,7 +823,6 @@
         <w:pStyle w:val="Title"/>
       </w:pPr>
       <w:r>
-        <w:lastRenderedPageBreak/>
         <w:t>The DNIF Installation Guide</w:t>
       </w:r>
     </w:p>
@@ -766,11 +851,11 @@
       <w:pPr>
         <w:pStyle w:val="Heading1"/>
       </w:pPr>
-      <w:bookmarkStart w:id="0" w:name="_Toc513329356"/>
+      <w:bookmarkStart w:id="1" w:name="_Toc514694155"/>
       <w:r>
         <w:t>Installation and Setup Steps for DNIF:</w:t>
       </w:r>
-      <w:bookmarkEnd w:id="0"/>
+      <w:bookmarkEnd w:id="1"/>
     </w:p>
     <w:p>
       <w:pPr>
@@ -786,14 +871,81 @@
           <w:numId w:val="6"/>
         </w:numPr>
       </w:pPr>
-      <w:bookmarkStart w:id="1" w:name="_Toc513329357"/>
+      <w:bookmarkStart w:id="2" w:name="_Toc514694156"/>
+      <w:r>
+        <w:t>Sign-Up and Pre-requisites</w:t>
+      </w:r>
+      <w:bookmarkEnd w:id="2"/>
+    </w:p>
+    <w:p>
+      <w:pPr>
+        <w:pStyle w:val="NoSpacing"/>
+        <w:numPr>
+          <w:ilvl w:val="0"/>
+          <w:numId w:val="8"/>
+        </w:numPr>
+      </w:pPr>
+      <w:r>
+        <w:t xml:space="preserve">Sign-Up: </w:t>
+      </w:r>
+      <w:hyperlink r:id="rId8" w:history="1">
+        <w:r>
+          <w:rPr>
+            <w:rStyle w:val="Hyperlink"/>
+          </w:rPr>
+          <w:t>https://dnif.it/signup.html</w:t>
+        </w:r>
+      </w:hyperlink>
+      <w:r>
+        <w:t xml:space="preserve"> </w:t>
+      </w:r>
+    </w:p>
+    <w:p>
+      <w:pPr>
+        <w:pStyle w:val="NoSpacing"/>
+        <w:numPr>
+          <w:ilvl w:val="0"/>
+          <w:numId w:val="8"/>
+        </w:numPr>
+      </w:pPr>
+      <w:r>
+        <w:t xml:space="preserve">Pre-requisites: </w:t>
+      </w:r>
+      <w:hyperlink r:id="rId9" w:history="1">
+        <w:r>
+          <w:rPr>
+            <w:rStyle w:val="Hyperlink"/>
+          </w:rPr>
+          <w:t>https://dnif.it/docs/guides/getting-started/prerequisites.html</w:t>
+        </w:r>
+      </w:hyperlink>
+      <w:r>
+        <w:t xml:space="preserve"> </w:t>
+      </w:r>
+    </w:p>
+    <w:p>
+      <w:pPr>
+        <w:pStyle w:val="NoSpacing"/>
+      </w:pPr>
+    </w:p>
+    <w:p>
+      <w:pPr>
+        <w:pStyle w:val="Heading2"/>
+        <w:numPr>
+          <w:ilvl w:val="0"/>
+          <w:numId w:val="6"/>
+        </w:numPr>
+      </w:pPr>
+      <w:bookmarkStart w:id="3" w:name="_Toc514694157"/>
+      <w:proofErr w:type="spellStart"/>
       <w:r>
         <w:t>VirtualBox</w:t>
       </w:r>
+      <w:proofErr w:type="spellEnd"/>
       <w:r>
         <w:t xml:space="preserve"> – Ubuntu installation</w:t>
       </w:r>
-      <w:bookmarkEnd w:id="1"/>
+      <w:bookmarkEnd w:id="3"/>
     </w:p>
     <w:p>
       <w:pPr>
@@ -813,7 +965,7 @@
       <w:r>
         <w:t>Download Ubuntu ISO file. (</w:t>
       </w:r>
-      <w:hyperlink r:id="rId8" w:history="1">
+      <w:hyperlink r:id="rId10" w:history="1">
         <w:r>
           <w:rPr>
             <w:rStyle w:val="Hyperlink"/>
@@ -881,6 +1033,7 @@
         <w:rPr>
           <w:noProof/>
         </w:rPr>
+        <w:lastRenderedPageBreak/>
         <w:drawing>
           <wp:inline distT="0" distB="0" distL="0" distR="0">
             <wp:extent cx="5943600" cy="4032250"/>
@@ -897,7 +1050,7 @@
                     <pic:cNvPicPr/>
                   </pic:nvPicPr>
                   <pic:blipFill>
-                    <a:blip r:embed="rId9">
+                    <a:blip r:embed="rId11">
                       <a:extLst>
                         <a:ext uri="{28A0092B-C50C-407E-A947-70E740481C1C}">
                           <a14:useLocalDpi xmlns:a14="http://schemas.microsoft.com/office/drawing/2010/main" val="0"/>
@@ -956,14 +1109,14 @@
           <w:numId w:val="6"/>
         </w:numPr>
       </w:pPr>
-      <w:bookmarkStart w:id="2" w:name="_Toc513329358"/>
+      <w:bookmarkStart w:id="4" w:name="_Toc514694158"/>
       <w:r>
         <w:t>Docker Installation</w:t>
       </w:r>
       <w:r>
         <w:t xml:space="preserve"> on Ubuntu</w:t>
       </w:r>
-      <w:bookmarkEnd w:id="2"/>
+      <w:bookmarkEnd w:id="4"/>
     </w:p>
     <w:p>
       <w:pPr>
@@ -1000,8 +1153,13 @@
         </w:numPr>
         <w:jc w:val="both"/>
       </w:pPr>
-      <w:r>
-        <w:t>sudo apt-get update</w:t>
+      <w:proofErr w:type="spellStart"/>
+      <w:r>
+        <w:t>sudo</w:t>
+      </w:r>
+      <w:proofErr w:type="spellEnd"/>
+      <w:r>
+        <w:t xml:space="preserve"> apt-get update</w:t>
       </w:r>
     </w:p>
     <w:p>
@@ -1020,8 +1178,13 @@
         </w:numPr>
         <w:jc w:val="both"/>
       </w:pPr>
-      <w:r>
-        <w:t>sudo apt-get install \</w:t>
+      <w:proofErr w:type="spellStart"/>
+      <w:r>
+        <w:t>sudo</w:t>
+      </w:r>
+      <w:proofErr w:type="spellEnd"/>
+      <w:r>
+        <w:t xml:space="preserve"> apt-get install \</w:t>
       </w:r>
       <w:r>
         <w:t xml:space="preserve"> </w:t>
@@ -1032,8 +1195,13 @@
       <w:r>
         <w:t xml:space="preserve"> </w:t>
       </w:r>
-      <w:r>
-        <w:t>ca-certificates \</w:t>
+      <w:proofErr w:type="spellStart"/>
+      <w:r>
+        <w:t>ca</w:t>
+      </w:r>
+      <w:proofErr w:type="spellEnd"/>
+      <w:r>
+        <w:t>-certificates \</w:t>
       </w:r>
       <w:r>
         <w:t xml:space="preserve"> </w:t>
@@ -1064,7 +1232,23 @@
         <w:jc w:val="both"/>
       </w:pPr>
       <w:r>
-        <w:t xml:space="preserve">curl -fsSL https://download.docker.com/linux/ubuntu/gpg | sudo apt-key add </w:t>
+        <w:t>curl -</w:t>
+      </w:r>
+      <w:proofErr w:type="spellStart"/>
+      <w:r>
+        <w:t>fsSL</w:t>
+      </w:r>
+      <w:proofErr w:type="spellEnd"/>
+      <w:r>
+        <w:t xml:space="preserve"> https://download.docker.com/linux/ubuntu/gpg | </w:t>
+      </w:r>
+      <w:proofErr w:type="spellStart"/>
+      <w:r>
+        <w:t>sudo</w:t>
+      </w:r>
+      <w:proofErr w:type="spellEnd"/>
+      <w:r>
+        <w:t xml:space="preserve"> apt-key add </w:t>
       </w:r>
       <w:r>
         <w:t>-</w:t>
@@ -1086,8 +1270,13 @@
         </w:numPr>
         <w:jc w:val="both"/>
       </w:pPr>
-      <w:r>
-        <w:t>sudo add-apt-repository \</w:t>
+      <w:proofErr w:type="spellStart"/>
+      <w:r>
+        <w:t>sudo</w:t>
+      </w:r>
+      <w:proofErr w:type="spellEnd"/>
+      <w:r>
+        <w:t xml:space="preserve"> add-apt-repository \</w:t>
       </w:r>
       <w:r>
         <w:t xml:space="preserve"> </w:t>
@@ -1102,7 +1291,23 @@
         <w:t xml:space="preserve"> </w:t>
       </w:r>
       <w:r>
-        <w:t>$(lsb_release -cs) \</w:t>
+        <w:t>$(</w:t>
+      </w:r>
+      <w:proofErr w:type="spellStart"/>
+      <w:r>
+        <w:t>lsb_release</w:t>
+      </w:r>
+      <w:proofErr w:type="spellEnd"/>
+      <w:r>
+        <w:t xml:space="preserve"> -</w:t>
+      </w:r>
+      <w:proofErr w:type="spellStart"/>
+      <w:r>
+        <w:t>cs</w:t>
+      </w:r>
+      <w:proofErr w:type="spellEnd"/>
+      <w:r>
+        <w:t>) \</w:t>
       </w:r>
       <w:r>
         <w:t xml:space="preserve"> </w:t>
@@ -1126,8 +1331,13 @@
         </w:numPr>
         <w:jc w:val="both"/>
       </w:pPr>
-      <w:r>
-        <w:t>sudo apt-get update</w:t>
+      <w:proofErr w:type="spellStart"/>
+      <w:r>
+        <w:t>sudo</w:t>
+      </w:r>
+      <w:proofErr w:type="spellEnd"/>
+      <w:r>
+        <w:t xml:space="preserve"> apt-get update</w:t>
       </w:r>
     </w:p>
     <w:p>
@@ -1148,8 +1358,21 @@
         </w:numPr>
         <w:jc w:val="both"/>
       </w:pPr>
-      <w:r>
-        <w:t>sudo apt-get install docker-ce=17.06.2~ce-0~ubuntu</w:t>
+      <w:proofErr w:type="spellStart"/>
+      <w:r>
+        <w:t>sudo</w:t>
+      </w:r>
+      <w:proofErr w:type="spellEnd"/>
+      <w:r>
+        <w:t xml:space="preserve"> apt-get install </w:t>
+      </w:r>
+      <w:proofErr w:type="spellStart"/>
+      <w:r>
+        <w:t>docker-ce</w:t>
+      </w:r>
+      <w:proofErr w:type="spellEnd"/>
+      <w:r>
+        <w:t>=17.06.2~ce-0~ubuntu</w:t>
       </w:r>
     </w:p>
     <w:p>
@@ -1167,8 +1390,21 @@
         </w:numPr>
         <w:jc w:val="both"/>
       </w:pPr>
-      <w:r>
-        <w:t>sudo docker run hello-world</w:t>
+      <w:proofErr w:type="spellStart"/>
+      <w:r>
+        <w:t>sudo</w:t>
+      </w:r>
+      <w:proofErr w:type="spellEnd"/>
+      <w:r>
+        <w:t xml:space="preserve"> </w:t>
+      </w:r>
+      <w:proofErr w:type="spellStart"/>
+      <w:r>
+        <w:t>docker</w:t>
+      </w:r>
+      <w:proofErr w:type="spellEnd"/>
+      <w:r>
+        <w:t xml:space="preserve"> run hello-world</w:t>
       </w:r>
     </w:p>
     <w:p>
@@ -1186,8 +1422,13 @@
         </w:numPr>
         <w:jc w:val="both"/>
       </w:pPr>
-      <w:r>
-        <w:t>sudo apt-get install python-pip</w:t>
+      <w:proofErr w:type="spellStart"/>
+      <w:r>
+        <w:t>sudo</w:t>
+      </w:r>
+      <w:proofErr w:type="spellEnd"/>
+      <w:r>
+        <w:t xml:space="preserve"> apt-get install python-pip</w:t>
       </w:r>
     </w:p>
     <w:p>
@@ -1205,8 +1446,21 @@
         </w:numPr>
         <w:jc w:val="both"/>
       </w:pPr>
-      <w:r>
-        <w:t>sudo pip install docker-compose</w:t>
+      <w:proofErr w:type="spellStart"/>
+      <w:r>
+        <w:t>sudo</w:t>
+      </w:r>
+      <w:proofErr w:type="spellEnd"/>
+      <w:r>
+        <w:t xml:space="preserve"> pip install </w:t>
+      </w:r>
+      <w:proofErr w:type="spellStart"/>
+      <w:r>
+        <w:t>docker</w:t>
+      </w:r>
+      <w:proofErr w:type="spellEnd"/>
+      <w:r>
+        <w:t>-compose</w:t>
       </w:r>
     </w:p>
     <w:p>
@@ -1235,7 +1489,7 @@
         <w:pStyle w:val="NoSpacing"/>
         <w:jc w:val="both"/>
       </w:pPr>
-      <w:hyperlink r:id="rId10" w:anchor="prerequisites" w:history="1">
+      <w:hyperlink r:id="rId12" w:anchor="prerequisites" w:history="1">
         <w:r>
           <w:rPr>
             <w:rStyle w:val="Hyperlink"/>
@@ -1258,14 +1512,14 @@
           <w:numId w:val="6"/>
         </w:numPr>
       </w:pPr>
-      <w:bookmarkStart w:id="3" w:name="_Toc513329359"/>
+      <w:bookmarkStart w:id="5" w:name="_Toc514694159"/>
       <w:r>
         <w:t>Making</w:t>
       </w:r>
       <w:r>
         <w:t xml:space="preserve"> your Ubuntu IP Static:</w:t>
       </w:r>
-      <w:bookmarkEnd w:id="3"/>
+      <w:bookmarkEnd w:id="5"/>
     </w:p>
     <w:p>
       <w:pPr>
@@ -1292,7 +1546,7 @@
         </w:numPr>
         <w:jc w:val="both"/>
       </w:pPr>
-      <w:hyperlink r:id="rId11" w:history="1">
+      <w:hyperlink r:id="rId13" w:history="1">
         <w:r>
           <w:rPr>
             <w:rStyle w:val="Hyperlink"/>
@@ -1310,7 +1564,7 @@
         </w:numPr>
         <w:jc w:val="both"/>
       </w:pPr>
-      <w:hyperlink r:id="rId12" w:history="1">
+      <w:hyperlink r:id="rId14" w:history="1">
         <w:r>
           <w:rPr>
             <w:rStyle w:val="Hyperlink"/>
@@ -1381,9 +1635,8 @@
           <w:numId w:val="6"/>
         </w:numPr>
       </w:pPr>
-      <w:bookmarkStart w:id="4" w:name="_Toc513329360"/>
-      <w:r>
-        <w:lastRenderedPageBreak/>
+      <w:bookmarkStart w:id="6" w:name="_Toc514694160"/>
+      <w:r>
         <w:t>Configuration File</w:t>
       </w:r>
       <w:r>
@@ -1395,7 +1648,7 @@
       <w:r>
         <w:t xml:space="preserve"> One File – Named as A10</w:t>
       </w:r>
-      <w:bookmarkEnd w:id="4"/>
+      <w:bookmarkEnd w:id="6"/>
     </w:p>
     <w:p>
       <w:pPr>
@@ -1407,7 +1660,23 @@
         <w:jc w:val="both"/>
       </w:pPr>
       <w:r>
-        <w:t>A10 configuration file has all the three components as mentioned on the website – Adapter, Datastore, &amp; Correlator.</w:t>
+        <w:t xml:space="preserve">A10 configuration file has all the three components as mentioned on the website – Adapter, </w:t>
+      </w:r>
+      <w:proofErr w:type="spellStart"/>
+      <w:r>
+        <w:t>Datastore</w:t>
+      </w:r>
+      <w:proofErr w:type="spellEnd"/>
+      <w:r>
+        <w:t xml:space="preserve">, &amp; </w:t>
+      </w:r>
+      <w:proofErr w:type="spellStart"/>
+      <w:r>
+        <w:t>Correlator</w:t>
+      </w:r>
+      <w:proofErr w:type="spellEnd"/>
+      <w:r>
+        <w:t>.</w:t>
       </w:r>
     </w:p>
     <w:p>
@@ -1447,7 +1716,7 @@
         <w:ind w:left="720"/>
         <w:jc w:val="both"/>
       </w:pPr>
-      <w:hyperlink r:id="rId13" w:history="1">
+      <w:hyperlink r:id="rId15" w:history="1">
         <w:r>
           <w:rPr>
             <w:rStyle w:val="Hyperlink"/>
@@ -1578,8 +1847,26 @@
         <w:pStyle w:val="NoSpacing"/>
       </w:pPr>
       <w:r>
-        <w:t>Example: /home/newttwo/Desktop:/dnif</w:t>
-      </w:r>
+        <w:t>Example: /home/</w:t>
+      </w:r>
+      <w:proofErr w:type="spellStart"/>
+      <w:r>
+        <w:t>newttwo</w:t>
+      </w:r>
+      <w:proofErr w:type="spellEnd"/>
+      <w:r>
+        <w:t>/Desktop</w:t>
+      </w:r>
+      <w:proofErr w:type="gramStart"/>
+      <w:r>
+        <w:t>:/</w:t>
+      </w:r>
+      <w:proofErr w:type="spellStart"/>
+      <w:proofErr w:type="gramEnd"/>
+      <w:r>
+        <w:t>dnif</w:t>
+      </w:r>
+      <w:proofErr w:type="spellEnd"/>
     </w:p>
     <w:p>
       <w:pPr>
@@ -1612,8 +1899,24 @@
         <w:ind w:left="720"/>
         <w:jc w:val="both"/>
       </w:pPr>
-      <w:r>
-        <w:t>sudo docker-compose up</w:t>
+      <w:proofErr w:type="spellStart"/>
+      <w:proofErr w:type="gramStart"/>
+      <w:r>
+        <w:lastRenderedPageBreak/>
+        <w:t>sudo</w:t>
+      </w:r>
+      <w:proofErr w:type="spellEnd"/>
+      <w:proofErr w:type="gramEnd"/>
+      <w:r>
+        <w:t xml:space="preserve"> </w:t>
+      </w:r>
+      <w:proofErr w:type="spellStart"/>
+      <w:r>
+        <w:t>docker</w:t>
+      </w:r>
+      <w:proofErr w:type="spellEnd"/>
+      <w:r>
+        <w:t>-compose up</w:t>
       </w:r>
     </w:p>
     <w:p>
@@ -1649,11 +1952,19 @@
       <w:r>
         <w:t xml:space="preserve"> and </w:t>
       </w:r>
+      <w:proofErr w:type="spellStart"/>
       <w:r>
         <w:rPr>
           <w:b/>
         </w:rPr>
-        <w:t>signature.bin files</w:t>
+        <w:t>signature.bin</w:t>
+      </w:r>
+      <w:proofErr w:type="spellEnd"/>
+      <w:r>
+        <w:rPr>
+          <w:b/>
+        </w:rPr>
+        <w:t xml:space="preserve"> files</w:t>
       </w:r>
       <w:r>
         <w:t xml:space="preserve"> attached in mail ( Title =DNIF - Getting Started)</w:t>
@@ -1685,7 +1996,23 @@
         <w:jc w:val="both"/>
       </w:pPr>
       <w:r>
-        <w:t>(if not able to move file open new terminal and write this command sudo chown -R $USER: $HOME)</w:t>
+        <w:t xml:space="preserve">(if not able to move file open new terminal and write this command </w:t>
+      </w:r>
+      <w:proofErr w:type="spellStart"/>
+      <w:r>
+        <w:t>sudo</w:t>
+      </w:r>
+      <w:proofErr w:type="spellEnd"/>
+      <w:r>
+        <w:t xml:space="preserve"> </w:t>
+      </w:r>
+      <w:proofErr w:type="spellStart"/>
+      <w:r>
+        <w:t>chown</w:t>
+      </w:r>
+      <w:proofErr w:type="spellEnd"/>
+      <w:r>
+        <w:t xml:space="preserve"> -R $USER: $HOME)</w:t>
       </w:r>
     </w:p>
     <w:p>
@@ -1798,12 +2125,11 @@
           <w:numId w:val="6"/>
         </w:numPr>
       </w:pPr>
-      <w:bookmarkStart w:id="5" w:name="_Toc513329361"/>
-      <w:r>
-        <w:lastRenderedPageBreak/>
+      <w:bookmarkStart w:id="7" w:name="_Toc514694161"/>
+      <w:r>
         <w:t>Final Step: Visit the Web Console</w:t>
       </w:r>
-      <w:bookmarkEnd w:id="5"/>
+      <w:bookmarkEnd w:id="7"/>
     </w:p>
     <w:p>
       <w:pPr>
@@ -1834,7 +2160,23 @@
         <w:jc w:val="both"/>
       </w:pPr>
       <w:r>
-        <w:t>Once the GAuth is added (the bar code icon besides omnibox’s right),</w:t>
+        <w:t xml:space="preserve">Once the </w:t>
+      </w:r>
+      <w:proofErr w:type="spellStart"/>
+      <w:r>
+        <w:t>GAuth</w:t>
+      </w:r>
+      <w:proofErr w:type="spellEnd"/>
+      <w:r>
+        <w:t xml:space="preserve"> is added (the bar code icon besides </w:t>
+      </w:r>
+      <w:proofErr w:type="spellStart"/>
+      <w:r>
+        <w:t>omnibox’s</w:t>
+      </w:r>
+      <w:proofErr w:type="spellEnd"/>
+      <w:r>
+        <w:t xml:space="preserve"> right),</w:t>
       </w:r>
     </w:p>
     <w:p>
@@ -1863,7 +2205,7 @@
                     <pic:cNvPicPr/>
                   </pic:nvPicPr>
                   <pic:blipFill>
-                    <a:blip r:embed="rId14">
+                    <a:blip r:embed="rId16">
                       <a:extLst>
                         <a:ext uri="{28A0092B-C50C-407E-A947-70E740481C1C}">
                           <a14:useLocalDpi xmlns:a14="http://schemas.microsoft.com/office/drawing/2010/main" val="0"/>
@@ -1943,7 +2285,15 @@
         <w:t>Key:</w:t>
       </w:r>
       <w:r>
-        <w:t xml:space="preserve"> Provided in mail. Named as GAuth Key</w:t>
+        <w:t xml:space="preserve"> Provided in mail. Named as </w:t>
+      </w:r>
+      <w:proofErr w:type="spellStart"/>
+      <w:r>
+        <w:t>GAuth</w:t>
+      </w:r>
+      <w:proofErr w:type="spellEnd"/>
+      <w:r>
+        <w:t xml:space="preserve"> Key</w:t>
       </w:r>
     </w:p>
     <w:p>
@@ -1954,11 +2304,19 @@
       <w:r>
         <w:tab/>
       </w:r>
+      <w:proofErr w:type="spellStart"/>
       <w:r>
         <w:rPr>
           <w:b/>
         </w:rPr>
-        <w:t>DropDown:</w:t>
+        <w:t>DropDown</w:t>
+      </w:r>
+      <w:proofErr w:type="spellEnd"/>
+      <w:r>
+        <w:rPr>
+          <w:b/>
+        </w:rPr>
+        <w:t>:</w:t>
       </w:r>
       <w:r>
         <w:t xml:space="preserve"> Time Phased</w:t>
@@ -1982,7 +2340,7 @@
       <w:r>
         <w:t xml:space="preserve">Visit </w:t>
       </w:r>
-      <w:hyperlink r:id="rId15" w:history="1">
+      <w:hyperlink r:id="rId17" w:history="1">
         <w:r>
           <w:rPr>
             <w:rStyle w:val="Hyperlink"/>
@@ -2004,7 +2362,15 @@
         <w:jc w:val="both"/>
       </w:pPr>
       <w:r>
-        <w:t>Login with credentials when first registered. And provide the GAuth key generated.</w:t>
+        <w:t xml:space="preserve">Login with credentials when first registered. And provide the </w:t>
+      </w:r>
+      <w:proofErr w:type="spellStart"/>
+      <w:r>
+        <w:t>GAuth</w:t>
+      </w:r>
+      <w:proofErr w:type="spellEnd"/>
+      <w:r>
+        <w:t xml:space="preserve"> key generated.</w:t>
       </w:r>
     </w:p>
     <w:p>
@@ -2124,18 +2490,16 @@
       <w:pPr>
         <w:pStyle w:val="Heading2"/>
       </w:pPr>
-      <w:bookmarkStart w:id="6" w:name="_GoBack"/>
-      <w:bookmarkEnd w:id="6"/>
     </w:p>
     <w:p>
       <w:pPr>
         <w:pStyle w:val="Heading2"/>
       </w:pPr>
-      <w:bookmarkStart w:id="7" w:name="_Toc513329362"/>
+      <w:bookmarkStart w:id="8" w:name="_Toc514694162"/>
       <w:r>
         <w:t>NOTES</w:t>
       </w:r>
-      <w:bookmarkEnd w:id="7"/>
+      <w:bookmarkEnd w:id="8"/>
     </w:p>
     <w:p>
       <w:pPr>
@@ -2154,11 +2518,35 @@
           <w:b/>
         </w:rPr>
       </w:pPr>
+      <w:proofErr w:type="spellStart"/>
+      <w:proofErr w:type="gramStart"/>
       <w:r>
         <w:rPr>
           <w:b/>
         </w:rPr>
-        <w:t>sudo apt-get install \ apt-transport-https \ ca-certificates \ curl \ software-properties-common</w:t>
+        <w:t>sudo</w:t>
+      </w:r>
+      <w:proofErr w:type="spellEnd"/>
+      <w:proofErr w:type="gramEnd"/>
+      <w:r>
+        <w:rPr>
+          <w:b/>
+        </w:rPr>
+        <w:t xml:space="preserve"> apt-get install \ apt-transport-https \ </w:t>
+      </w:r>
+      <w:proofErr w:type="spellStart"/>
+      <w:r>
+        <w:rPr>
+          <w:b/>
+        </w:rPr>
+        <w:t>ca</w:t>
+      </w:r>
+      <w:proofErr w:type="spellEnd"/>
+      <w:r>
+        <w:rPr>
+          <w:b/>
+        </w:rPr>
+        <w:t>-certificates \ curl \ software-properties-common</w:t>
       </w:r>
     </w:p>
     <w:p>
@@ -2170,8 +2558,21 @@
         </w:numPr>
         <w:jc w:val="both"/>
       </w:pPr>
-      <w:r>
-        <w:t>get packages via httpS protocol and prevent any kind of tampering</w:t>
+      <w:proofErr w:type="gramStart"/>
+      <w:r>
+        <w:t>get</w:t>
+      </w:r>
+      <w:proofErr w:type="gramEnd"/>
+      <w:r>
+        <w:t xml:space="preserve"> packages via </w:t>
+      </w:r>
+      <w:proofErr w:type="spellStart"/>
+      <w:r>
+        <w:t>httpS</w:t>
+      </w:r>
+      <w:proofErr w:type="spellEnd"/>
+      <w:r>
+        <w:t xml:space="preserve"> protocol and prevent any kind of tampering</w:t>
       </w:r>
       <w:r>
         <w:t xml:space="preserve"> by an attacker during download.</w:t>
@@ -2186,14 +2587,32 @@
         </w:numPr>
         <w:jc w:val="both"/>
       </w:pPr>
-      <w:r>
-        <w:t xml:space="preserve">Ca-certificates </w:t>
-      </w:r>
-      <w:r>
-        <w:t>helps in two way encryption</w:t>
-      </w:r>
-      <w:r>
-        <w:t>. It is a certificate which helps a client browser to trust DNIF server ecosystem. (Learn more about ca-certicates ONLINE)</w:t>
+      <w:proofErr w:type="spellStart"/>
+      <w:r>
+        <w:t>Ca</w:t>
+      </w:r>
+      <w:proofErr w:type="spellEnd"/>
+      <w:r>
+        <w:t xml:space="preserve">-certificates </w:t>
+      </w:r>
+      <w:proofErr w:type="gramStart"/>
+      <w:r>
+        <w:t>helps</w:t>
+      </w:r>
+      <w:proofErr w:type="gramEnd"/>
+      <w:r>
+        <w:t xml:space="preserve"> in two way encryption</w:t>
+      </w:r>
+      <w:r>
+        <w:t xml:space="preserve">. It is a certificate which helps a client browser to trust DNIF server ecosystem. (Learn more about </w:t>
+      </w:r>
+      <w:proofErr w:type="spellStart"/>
+      <w:r>
+        <w:t>ca-certicates</w:t>
+      </w:r>
+      <w:proofErr w:type="spellEnd"/>
+      <w:r>
+        <w:t xml:space="preserve"> ONLINE)</w:t>
       </w:r>
     </w:p>
     <w:p>
@@ -2232,11 +2651,47 @@
           <w:b/>
         </w:rPr>
       </w:pPr>
+      <w:proofErr w:type="gramStart"/>
       <w:r>
         <w:rPr>
           <w:b/>
         </w:rPr>
-        <w:t>curl -fsSL https://download.docker.com/linux/ubuntu/gpg | sudo apt-key add –</w:t>
+        <w:t>curl</w:t>
+      </w:r>
+      <w:proofErr w:type="gramEnd"/>
+      <w:r>
+        <w:rPr>
+          <w:b/>
+        </w:rPr>
+        <w:t xml:space="preserve"> -</w:t>
+      </w:r>
+      <w:proofErr w:type="spellStart"/>
+      <w:r>
+        <w:rPr>
+          <w:b/>
+        </w:rPr>
+        <w:t>fsSL</w:t>
+      </w:r>
+      <w:proofErr w:type="spellEnd"/>
+      <w:r>
+        <w:rPr>
+          <w:b/>
+        </w:rPr>
+        <w:t xml:space="preserve"> https://download.docker.com/linux/ubuntu/gpg | </w:t>
+      </w:r>
+      <w:proofErr w:type="spellStart"/>
+      <w:r>
+        <w:rPr>
+          <w:b/>
+        </w:rPr>
+        <w:t>sudo</w:t>
+      </w:r>
+      <w:proofErr w:type="spellEnd"/>
+      <w:r>
+        <w:rPr>
+          <w:b/>
+        </w:rPr>
+        <w:t xml:space="preserve"> apt-key add –</w:t>
       </w:r>
     </w:p>
     <w:p>
@@ -2248,8 +2703,21 @@
         </w:numPr>
         <w:jc w:val="both"/>
       </w:pPr>
-      <w:r>
-        <w:t>similar to Wget. Used to dow</w:t>
+      <w:proofErr w:type="gramStart"/>
+      <w:r>
+        <w:t>similar</w:t>
+      </w:r>
+      <w:proofErr w:type="gramEnd"/>
+      <w:r>
+        <w:t xml:space="preserve"> to </w:t>
+      </w:r>
+      <w:proofErr w:type="spellStart"/>
+      <w:r>
+        <w:t>Wget</w:t>
+      </w:r>
+      <w:proofErr w:type="spellEnd"/>
+      <w:r>
+        <w:t>. Used to dow</w:t>
       </w:r>
       <w:r>
         <w:t>nload files, images, web pages.</w:t>
@@ -2269,11 +2737,21 @@
           <w:b/>
         </w:rPr>
       </w:pPr>
+      <w:proofErr w:type="spellStart"/>
+      <w:proofErr w:type="gramStart"/>
       <w:r>
         <w:rPr>
           <w:b/>
         </w:rPr>
-        <w:t>sudo apt-get update</w:t>
+        <w:t>sudo</w:t>
+      </w:r>
+      <w:proofErr w:type="spellEnd"/>
+      <w:proofErr w:type="gramEnd"/>
+      <w:r>
+        <w:rPr>
+          <w:b/>
+        </w:rPr>
+        <w:t xml:space="preserve"> apt-get update</w:t>
       </w:r>
     </w:p>
     <w:p>
@@ -2604,6 +3082,118 @@
     </w:lvl>
   </w:abstractNum>
   <w:abstractNum w:abstractNumId="3">
+    <w:nsid w:val="1FAF3870"/>
+    <w:multiLevelType w:val="hybridMultilevel"/>
+    <w:tmpl w:val="10D4D322"/>
+    <w:lvl w:ilvl="0" w:tplc="95C41056">
+      <w:numFmt w:val="bullet"/>
+      <w:lvlText w:val="-"/>
+      <w:lvlJc w:val="left"/>
+      <w:pPr>
+        <w:ind w:left="720" w:hanging="360"/>
+      </w:pPr>
+      <w:rPr>
+        <w:rFonts w:ascii="Calibri" w:eastAsiaTheme="minorHAnsi" w:hAnsi="Calibri" w:cstheme="minorBidi" w:hint="default"/>
+      </w:rPr>
+    </w:lvl>
+    <w:lvl w:ilvl="1" w:tplc="04090003" w:tentative="1">
+      <w:start w:val="1"/>
+      <w:numFmt w:val="bullet"/>
+      <w:lvlText w:val="o"/>
+      <w:lvlJc w:val="left"/>
+      <w:pPr>
+        <w:ind w:left="1440" w:hanging="360"/>
+      </w:pPr>
+      <w:rPr>
+        <w:rFonts w:ascii="Courier New" w:hAnsi="Courier New" w:cs="Courier New" w:hint="default"/>
+      </w:rPr>
+    </w:lvl>
+    <w:lvl w:ilvl="2" w:tplc="04090005" w:tentative="1">
+      <w:start w:val="1"/>
+      <w:numFmt w:val="bullet"/>
+      <w:lvlText w:val=""/>
+      <w:lvlJc w:val="left"/>
+      <w:pPr>
+        <w:ind w:left="2160" w:hanging="360"/>
+      </w:pPr>
+      <w:rPr>
+        <w:rFonts w:ascii="Wingdings" w:hAnsi="Wingdings" w:hint="default"/>
+      </w:rPr>
+    </w:lvl>
+    <w:lvl w:ilvl="3" w:tplc="04090001" w:tentative="1">
+      <w:start w:val="1"/>
+      <w:numFmt w:val="bullet"/>
+      <w:lvlText w:val=""/>
+      <w:lvlJc w:val="left"/>
+      <w:pPr>
+        <w:ind w:left="2880" w:hanging="360"/>
+      </w:pPr>
+      <w:rPr>
+        <w:rFonts w:ascii="Symbol" w:hAnsi="Symbol" w:hint="default"/>
+      </w:rPr>
+    </w:lvl>
+    <w:lvl w:ilvl="4" w:tplc="04090003" w:tentative="1">
+      <w:start w:val="1"/>
+      <w:numFmt w:val="bullet"/>
+      <w:lvlText w:val="o"/>
+      <w:lvlJc w:val="left"/>
+      <w:pPr>
+        <w:ind w:left="3600" w:hanging="360"/>
+      </w:pPr>
+      <w:rPr>
+        <w:rFonts w:ascii="Courier New" w:hAnsi="Courier New" w:cs="Courier New" w:hint="default"/>
+      </w:rPr>
+    </w:lvl>
+    <w:lvl w:ilvl="5" w:tplc="04090005" w:tentative="1">
+      <w:start w:val="1"/>
+      <w:numFmt w:val="bullet"/>
+      <w:lvlText w:val=""/>
+      <w:lvlJc w:val="left"/>
+      <w:pPr>
+        <w:ind w:left="4320" w:hanging="360"/>
+      </w:pPr>
+      <w:rPr>
+        <w:rFonts w:ascii="Wingdings" w:hAnsi="Wingdings" w:hint="default"/>
+      </w:rPr>
+    </w:lvl>
+    <w:lvl w:ilvl="6" w:tplc="04090001" w:tentative="1">
+      <w:start w:val="1"/>
+      <w:numFmt w:val="bullet"/>
+      <w:lvlText w:val=""/>
+      <w:lvlJc w:val="left"/>
+      <w:pPr>
+        <w:ind w:left="5040" w:hanging="360"/>
+      </w:pPr>
+      <w:rPr>
+        <w:rFonts w:ascii="Symbol" w:hAnsi="Symbol" w:hint="default"/>
+      </w:rPr>
+    </w:lvl>
+    <w:lvl w:ilvl="7" w:tplc="04090003" w:tentative="1">
+      <w:start w:val="1"/>
+      <w:numFmt w:val="bullet"/>
+      <w:lvlText w:val="o"/>
+      <w:lvlJc w:val="left"/>
+      <w:pPr>
+        <w:ind w:left="5760" w:hanging="360"/>
+      </w:pPr>
+      <w:rPr>
+        <w:rFonts w:ascii="Courier New" w:hAnsi="Courier New" w:cs="Courier New" w:hint="default"/>
+      </w:rPr>
+    </w:lvl>
+    <w:lvl w:ilvl="8" w:tplc="04090005" w:tentative="1">
+      <w:start w:val="1"/>
+      <w:numFmt w:val="bullet"/>
+      <w:lvlText w:val=""/>
+      <w:lvlJc w:val="left"/>
+      <w:pPr>
+        <w:ind w:left="6480" w:hanging="360"/>
+      </w:pPr>
+      <w:rPr>
+        <w:rFonts w:ascii="Wingdings" w:hAnsi="Wingdings" w:hint="default"/>
+      </w:rPr>
+    </w:lvl>
+  </w:abstractNum>
+  <w:abstractNum w:abstractNumId="4">
     <w:nsid w:val="268A3D1B"/>
     <w:multiLevelType w:val="hybridMultilevel"/>
     <w:tmpl w:val="F45E8068"/>
@@ -2692,7 +3282,7 @@
       </w:pPr>
     </w:lvl>
   </w:abstractNum>
-  <w:abstractNum w:abstractNumId="4">
+  <w:abstractNum w:abstractNumId="5">
     <w:nsid w:val="40AC3706"/>
     <w:multiLevelType w:val="hybridMultilevel"/>
     <w:tmpl w:val="4DAC1952"/>
@@ -2781,7 +3371,7 @@
       </w:pPr>
     </w:lvl>
   </w:abstractNum>
-  <w:abstractNum w:abstractNumId="5">
+  <w:abstractNum w:abstractNumId="6">
     <w:nsid w:val="6F667BA4"/>
     <w:multiLevelType w:val="hybridMultilevel"/>
     <w:tmpl w:val="AC084EF6"/>
@@ -2870,7 +3460,7 @@
       </w:pPr>
     </w:lvl>
   </w:abstractNum>
-  <w:abstractNum w:abstractNumId="6">
+  <w:abstractNum w:abstractNumId="7">
     <w:nsid w:val="7E7B7E77"/>
     <w:multiLevelType w:val="hybridMultilevel"/>
     <w:tmpl w:val="22BE1542"/>
@@ -2960,25 +3550,28 @@
     </w:lvl>
   </w:abstractNum>
   <w:num w:numId="1">
-    <w:abstractNumId w:val="6"/>
+    <w:abstractNumId w:val="7"/>
   </w:num>
   <w:num w:numId="2">
     <w:abstractNumId w:val="1"/>
   </w:num>
   <w:num w:numId="3">
-    <w:abstractNumId w:val="4"/>
+    <w:abstractNumId w:val="5"/>
   </w:num>
   <w:num w:numId="4">
-    <w:abstractNumId w:val="5"/>
+    <w:abstractNumId w:val="6"/>
   </w:num>
   <w:num w:numId="5">
     <w:abstractNumId w:val="0"/>
   </w:num>
   <w:num w:numId="6">
-    <w:abstractNumId w:val="3"/>
+    <w:abstractNumId w:val="4"/>
   </w:num>
   <w:num w:numId="7">
     <w:abstractNumId w:val="2"/>
+  </w:num>
+  <w:num w:numId="8">
+    <w:abstractNumId w:val="3"/>
   </w:num>
 </w:numbering>
 </file>
@@ -4089,7 +4682,7 @@
 </file>
 
 <file path=customXml/itemProps1.xml><?xml version="1.0" encoding="utf-8"?>
-<ds:datastoreItem xmlns:ds="http://schemas.openxmlformats.org/officeDocument/2006/customXml" ds:itemID="{2A4A2CC3-681B-43EE-83B2-3880A038953E}">
+<ds:datastoreItem xmlns:ds="http://schemas.openxmlformats.org/officeDocument/2006/customXml" ds:itemID="{8517A647-954D-4310-AF0C-724C26A56F67}">
   <ds:schemaRefs>
     <ds:schemaRef ds:uri="http://schemas.openxmlformats.org/officeDocument/2006/bibliography"/>
   </ds:schemaRefs>

</xml_diff>